<commit_message>
update rapport projet E2
</commit_message>
<xml_diff>
--- a/Rapport_E2/Rapport_E3.docx
+++ b/Rapport_E2/Rapport_E3.docx
@@ -824,7 +824,7 @@
                   </wp:inline>
                 </w:drawing>
               </mc:Choice>
-              <mc:Fallback xmlns:w16sdtdh="http://schemas.microsoft.com/office/word/2020/wordml/sdtdatahash" xmlns:w16="http://schemas.microsoft.com/office/word/2018/wordml" xmlns:w16cex="http://schemas.microsoft.com/office/word/2018/wordml/cex" xmlns:oel="http://schemas.microsoft.com/office/2019/extlst">
+              <mc:Fallback xmlns:oel="http://schemas.microsoft.com/office/2019/extlst" xmlns:w16cex="http://schemas.microsoft.com/office/word/2018/wordml/cex" xmlns:w16="http://schemas.microsoft.com/office/word/2018/wordml" xmlns:w16sdtdh="http://schemas.microsoft.com/office/word/2020/wordml/sdtdatahash">
                 <w:pict>
                   <v:group w14:anchorId="30AB04EE" id="Groupe 2" o:spid="_x0000_s1026" alt="&quot;&quot;" style="width:432.65pt;height:448.55pt;mso-position-horizontal-relative:char;mso-position-vertical-relative:line" coordsize="43291,44910" o:gfxdata="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">
                     <o:lock v:ext="edit" aspectratio="t"/>
@@ -1940,32 +1940,42 @@
     <w:p/>
     <w:p>
       <w:r>
-        <w:t xml:space="preserve">Dans le cadre d’un service de cardiologie, un algorithme de prédiction des risques d’attaque cardiaque a été mis en production, un algorithme de Régression Logistique. </w:t>
-      </w:r>
-    </w:p>
-    <w:p>
-      <w:r>
-        <w:t>Le modèle a été entrainé sur un</w:t>
-      </w:r>
-      <w:r>
-        <w:t>e</w:t>
+        <w:t>Un alternant développeur IA, d</w:t>
+      </w:r>
+      <w:r>
+        <w:t xml:space="preserve">ans le cadre d’un service de cardiologie, </w:t>
+      </w:r>
+      <w:r>
+        <w:t xml:space="preserve">a développé </w:t>
+      </w:r>
+      <w:r>
+        <w:t>un algorithme de prédiction des risques d’attaque cardiaque</w:t>
+      </w:r>
+      <w:r>
+        <w:t>.</w:t>
       </w:r>
       <w:r>
         <w:t xml:space="preserve"> </w:t>
       </w:r>
       <w:r>
-        <w:t xml:space="preserve">base de </w:t>
-      </w:r>
-      <w:proofErr w:type="gramStart"/>
-      <w:r>
-        <w:t>donnée</w:t>
-      </w:r>
-      <w:r>
-        <w:t xml:space="preserve"> contenant</w:t>
-      </w:r>
-      <w:proofErr w:type="gramEnd"/>
-      <w:r>
-        <w:t xml:space="preserve"> 303 lignes et 14 colonnes, il n’a pas été optimisé. Il nous est donc demandé d’améliorer les résultats du modèle existant afin d’avoir de meilleurs résultats, et une meilleure précision.</w:t>
+        <w:t>U</w:t>
+      </w:r>
+      <w:r>
+        <w:t>n algorithme de Régression Logistique</w:t>
+      </w:r>
+      <w:r>
+        <w:t xml:space="preserve"> a </w:t>
+      </w:r>
+      <w:r>
+        <w:t>été mis en production</w:t>
+      </w:r>
+      <w:r>
+        <w:t xml:space="preserve"> </w:t>
+      </w:r>
+    </w:p>
+    <w:p>
+      <w:r>
+        <w:t>Il nous est donc demandé d’améliorer les résultats du modèle existant afin d’avoir de meilleurs résultats, et une meilleure précision.</w:t>
       </w:r>
     </w:p>
     <w:p>
@@ -2600,7 +2610,13 @@
       </w:r>
       <w:proofErr w:type="spellEnd"/>
       <w:r>
-        <w:t xml:space="preserve"> n’est pas standardiser. La standardisation va permettre </w:t>
+        <w:t xml:space="preserve"> n’est pas standardis</w:t>
+      </w:r>
+      <w:r>
+        <w:t>é</w:t>
+      </w:r>
+      <w:r>
+        <w:t xml:space="preserve">. La standardisation va permettre </w:t>
       </w:r>
       <w:r>
         <w:t>de mettre à l’échelle les données de manières robustes par rapport aux valeurs aberrantes (</w:t>
@@ -2613,15 +2629,85 @@
       <w:r>
         <w:t xml:space="preserve">). </w:t>
       </w:r>
-    </w:p>
-    <w:p>
-      <w:pPr>
-        <w:jc w:val="both"/>
-      </w:pPr>
-    </w:p>
-    <w:p>
-      <w:r>
-        <w:t>Une fois le modèle entrainé avec les hypers paramètre suivant :</w:t>
+      <w:r>
+        <w:t xml:space="preserve">Il y’a deux méthodes : la </w:t>
+      </w:r>
+      <w:r>
+        <w:t xml:space="preserve">méthode </w:t>
+      </w:r>
+      <w:proofErr w:type="spellStart"/>
+      <w:proofErr w:type="gramStart"/>
+      <w:r>
+        <w:t>RobustScaler</w:t>
+      </w:r>
+      <w:proofErr w:type="spellEnd"/>
+      <w:r>
+        <w:t xml:space="preserve"> </w:t>
+      </w:r>
+      <w:r>
+        <w:t>,</w:t>
+      </w:r>
+      <w:proofErr w:type="gramEnd"/>
+      <w:r>
+        <w:t xml:space="preserve"> qui</w:t>
+      </w:r>
+      <w:r>
+        <w:t xml:space="preserve"> </w:t>
+      </w:r>
+      <w:r>
+        <w:t>c</w:t>
+      </w:r>
+      <w:r>
+        <w:t xml:space="preserve">ontrairement à la méthode </w:t>
+      </w:r>
+      <w:proofErr w:type="spellStart"/>
+      <w:r>
+        <w:t>StandartScaler</w:t>
+      </w:r>
+      <w:proofErr w:type="spellEnd"/>
+      <w:r>
+        <w:t xml:space="preserve"> utilise la moyenne et l’écart-type</w:t>
+      </w:r>
+      <w:r>
+        <w:t xml:space="preserve">, </w:t>
+      </w:r>
+      <w:proofErr w:type="spellStart"/>
+      <w:r>
+        <w:t>RobustScaler</w:t>
+      </w:r>
+      <w:proofErr w:type="spellEnd"/>
+      <w:r>
+        <w:t xml:space="preserve"> utilise les quartiles (Q1 et Q3) pour centrer et réduire les données. En effet la moyenne et l’écart-type sont sensibles aux valeurs aberrantes, alors que </w:t>
+      </w:r>
+      <w:proofErr w:type="spellStart"/>
+      <w:r>
+        <w:t>RobustScaler</w:t>
+      </w:r>
+      <w:proofErr w:type="spellEnd"/>
+      <w:r>
+        <w:t xml:space="preserve"> est plus robuste. Il est donc plus adapté aux jeux de données contenant des valeurs aberrantes et/ou des écarts importants entre les valeurs.</w:t>
+      </w:r>
+    </w:p>
+    <w:p>
+      <w:pPr>
+        <w:jc w:val="both"/>
+      </w:pPr>
+    </w:p>
+    <w:p>
+      <w:r>
+        <w:t>Une fois le modèle entrainé avec les hypers paramètre</w:t>
+      </w:r>
+      <w:r>
+        <w:t>s</w:t>
+      </w:r>
+      <w:r>
+        <w:t xml:space="preserve"> suivant</w:t>
+      </w:r>
+      <w:r>
+        <w:t>s</w:t>
+      </w:r>
+      <w:r>
+        <w:t> :</w:t>
       </w:r>
     </w:p>
     <w:p>
@@ -2872,9 +2958,10 @@
         <w:t>926</w:t>
       </w:r>
       <w:r>
-        <w:t>, ce qui est un score convenable.</w:t>
-      </w:r>
-    </w:p>
+        <w:t>.</w:t>
+      </w:r>
+    </w:p>
+    <w:p/>
     <w:p/>
     <w:p/>
     <w:p/>
@@ -3027,6 +3114,41 @@
       </w:pPr>
     </w:p>
     <w:p>
+      <w:pPr>
+        <w:jc w:val="center"/>
+      </w:pPr>
+    </w:p>
+    <w:p>
+      <w:pPr>
+        <w:jc w:val="center"/>
+      </w:pPr>
+    </w:p>
+    <w:p>
+      <w:pPr>
+        <w:jc w:val="center"/>
+      </w:pPr>
+    </w:p>
+    <w:p>
+      <w:pPr>
+        <w:jc w:val="center"/>
+      </w:pPr>
+    </w:p>
+    <w:p>
+      <w:pPr>
+        <w:jc w:val="center"/>
+      </w:pPr>
+    </w:p>
+    <w:p>
+      <w:pPr>
+        <w:jc w:val="center"/>
+      </w:pPr>
+    </w:p>
+    <w:p>
+      <w:pPr>
+        <w:jc w:val="center"/>
+      </w:pPr>
+    </w:p>
+    <w:p>
       <w:r>
         <w:t xml:space="preserve">Ici nous pouvons voir que le modèle a prédit </w:t>
       </w:r>
@@ -3235,15 +3357,6 @@
       <w:r>
         <w:t xml:space="preserve">. </w:t>
       </w:r>
-      <w:r>
-        <w:t xml:space="preserve"> Je vais </w:t>
-      </w:r>
-      <w:r>
-        <w:t xml:space="preserve">aussi </w:t>
-      </w:r>
-      <w:r>
-        <w:t>créer une API pour permettre l’utilisation de mon modèle de prédiction.</w:t>
-      </w:r>
     </w:p>
     <w:p>
       <w:pPr>
@@ -3306,51 +3419,37 @@
     </w:p>
     <w:p>
       <w:pPr>
-        <w:jc w:val="both"/>
-      </w:pPr>
-    </w:p>
-    <w:p>
-      <w:pPr>
-        <w:jc w:val="both"/>
-        <w:rPr>
-          <w:rFonts w:asciiTheme="majorHAnsi" w:eastAsiaTheme="majorEastAsia" w:hAnsiTheme="majorHAnsi" w:cstheme="majorBidi"/>
-          <w:color w:val="365F91" w:themeColor="accent1" w:themeShade="BF"/>
-          <w:sz w:val="32"/>
-          <w:szCs w:val="32"/>
-        </w:rPr>
-      </w:pPr>
-    </w:p>
-    <w:p>
-      <w:pPr>
-        <w:jc w:val="both"/>
-        <w:rPr>
-          <w:rFonts w:asciiTheme="majorHAnsi" w:eastAsiaTheme="majorEastAsia" w:hAnsiTheme="majorHAnsi" w:cstheme="majorBidi"/>
-          <w:color w:val="365F91" w:themeColor="accent1" w:themeShade="BF"/>
-          <w:sz w:val="32"/>
-          <w:szCs w:val="32"/>
-        </w:rPr>
-      </w:pPr>
-    </w:p>
-    <w:p>
-      <w:pPr>
-        <w:jc w:val="both"/>
-        <w:rPr>
-          <w:rFonts w:asciiTheme="majorHAnsi" w:eastAsiaTheme="majorEastAsia" w:hAnsiTheme="majorHAnsi" w:cstheme="majorBidi"/>
-          <w:color w:val="365F91" w:themeColor="accent1" w:themeShade="BF"/>
-          <w:sz w:val="32"/>
-          <w:szCs w:val="32"/>
-        </w:rPr>
-      </w:pPr>
-    </w:p>
-    <w:p>
-      <w:pPr>
-        <w:jc w:val="both"/>
-        <w:rPr>
-          <w:rFonts w:asciiTheme="majorHAnsi" w:eastAsiaTheme="majorEastAsia" w:hAnsiTheme="majorHAnsi" w:cstheme="majorBidi"/>
-          <w:color w:val="365F91" w:themeColor="accent1" w:themeShade="BF"/>
-          <w:sz w:val="32"/>
-          <w:szCs w:val="32"/>
-        </w:rPr>
+        <w:pStyle w:val="Paragraphedeliste"/>
+        <w:ind w:left="708"/>
+      </w:pPr>
+    </w:p>
+    <w:p>
+      <w:pPr>
+        <w:pStyle w:val="Paragraphedeliste"/>
+        <w:ind w:left="708"/>
+      </w:pPr>
+      <w:r>
+        <w:t>Je vais aussi créer une API pour permettre l’utilisation d</w:t>
+      </w:r>
+      <w:r>
+        <w:t xml:space="preserve">u </w:t>
+      </w:r>
+      <w:r>
+        <w:t>modèle de prédiction</w:t>
+      </w:r>
+      <w:r>
+        <w:t>, et sa potentielle intégration dans une application web.</w:t>
+      </w:r>
+    </w:p>
+    <w:p>
+      <w:pPr>
+        <w:pStyle w:val="Paragraphedeliste"/>
+        <w:ind w:left="708"/>
+      </w:pPr>
+    </w:p>
+    <w:p>
+      <w:pPr>
+        <w:jc w:val="both"/>
       </w:pPr>
     </w:p>
     <w:p>
@@ -3760,8 +3859,6 @@
         </w:drawing>
       </w:r>
     </w:p>
-    <w:p/>
-    <w:p/>
     <w:p>
       <w:pPr>
         <w:rPr>
@@ -4129,12 +4226,17 @@
     <w:p/>
     <w:p/>
     <w:p/>
+    <w:p/>
     <w:p>
       <w:r>
         <w:t>Ensuite, pour visualiser la robustesse de nos modèles j’ai fait une courbe ROC.</w:t>
       </w:r>
-      <w:bookmarkStart w:id="4" w:name="_GoBack"/>
-      <w:bookmarkEnd w:id="4"/>
+      <w:r>
+        <w:t xml:space="preserve"> La courbe ROC représente le taux de vrais positifs en fonction du taux de faux positifs, pour différents seuils de classification. Ici le modèle de Gradient Boost</w:t>
+      </w:r>
+      <w:r>
+        <w:t xml:space="preserve"> est celui avec le meilleur score AUC, soit 0.925.</w:t>
+      </w:r>
     </w:p>
     <w:p/>
     <w:p>
@@ -4184,82 +4286,36 @@
     </w:p>
     <w:p>
       <w:pPr>
+        <w:jc w:val="center"/>
+      </w:pPr>
+    </w:p>
+    <w:p>
+      <w:pPr>
+        <w:jc w:val="center"/>
+      </w:pPr>
+    </w:p>
+    <w:p/>
+    <w:p>
+      <w:pPr>
+        <w:jc w:val="center"/>
+      </w:pPr>
+    </w:p>
+    <w:p>
+      <w:pPr>
         <w:pStyle w:val="Titre1"/>
         <w:numPr>
           <w:ilvl w:val="0"/>
           <w:numId w:val="1"/>
         </w:numPr>
       </w:pPr>
-      <w:bookmarkStart w:id="5" w:name="_Toc128128057"/>
+      <w:bookmarkStart w:id="4" w:name="_Toc128128057"/>
       <w:r>
         <w:t>Estimation de charge du besoin d’évolution de l’application</w:t>
       </w:r>
-      <w:bookmarkEnd w:id="5"/>
+      <w:bookmarkEnd w:id="4"/>
     </w:p>
     <w:p/>
     <w:p/>
-    <w:p>
-      <w:pPr>
-        <w:pStyle w:val="NormalWeb"/>
-        <w:rPr>
-          <w:rFonts w:asciiTheme="majorHAnsi" w:hAnsiTheme="majorHAnsi" w:cstheme="majorHAnsi"/>
-        </w:rPr>
-      </w:pPr>
-      <w:proofErr w:type="gramStart"/>
-      <w:r>
-        <w:rPr>
-          <w:rFonts w:asciiTheme="majorHAnsi" w:hAnsiTheme="majorHAnsi" w:cstheme="majorHAnsi"/>
-        </w:rPr>
-        <w:t>voici</w:t>
-      </w:r>
-      <w:proofErr w:type="gramEnd"/>
-      <w:r>
-        <w:rPr>
-          <w:rFonts w:asciiTheme="majorHAnsi" w:hAnsiTheme="majorHAnsi" w:cstheme="majorHAnsi"/>
-        </w:rPr>
-        <w:t xml:space="preserve"> un </w:t>
-      </w:r>
-      <w:r>
-        <w:rPr>
-          <w:rFonts w:asciiTheme="minorHAnsi" w:hAnsiTheme="minorHAnsi" w:cstheme="majorHAnsi"/>
-        </w:rPr>
-        <w:t>exemple</w:t>
-      </w:r>
-      <w:r>
-        <w:rPr>
-          <w:rFonts w:asciiTheme="majorHAnsi" w:hAnsiTheme="majorHAnsi" w:cstheme="majorHAnsi"/>
-        </w:rPr>
-        <w:t xml:space="preserve"> concret d'estimation de charge :</w:t>
-      </w:r>
-    </w:p>
-    <w:p>
-      <w:pPr>
-        <w:pStyle w:val="NormalWeb"/>
-        <w:rPr>
-          <w:rFonts w:asciiTheme="majorHAnsi" w:hAnsiTheme="majorHAnsi" w:cstheme="majorHAnsi"/>
-        </w:rPr>
-      </w:pPr>
-      <w:r>
-        <w:rPr>
-          <w:rFonts w:asciiTheme="majorHAnsi" w:hAnsiTheme="majorHAnsi" w:cstheme="majorHAnsi"/>
-        </w:rPr>
-        <w:t>Supposons que vous êtes un développeur travaillant sur un projet de développement de logiciel, et qu'un client a demandé une nouvelle fonctionnalité à ajouter au système. La nouvelle fonctionnalité consiste à permettre aux utilisateurs de générer des rapports personnalisés en utilisant des filtres pour trier les données.</w:t>
-      </w:r>
-    </w:p>
-    <w:p>
-      <w:pPr>
-        <w:pStyle w:val="NormalWeb"/>
-        <w:rPr>
-          <w:rFonts w:asciiTheme="majorHAnsi" w:hAnsiTheme="majorHAnsi" w:cstheme="majorHAnsi"/>
-        </w:rPr>
-      </w:pPr>
-      <w:r>
-        <w:rPr>
-          <w:rFonts w:asciiTheme="majorHAnsi" w:hAnsiTheme="majorHAnsi" w:cstheme="majorHAnsi"/>
-        </w:rPr>
-        <w:t>Vous pouvez suivre les étapes suivantes pour estimer la charge de cette évolution :</w:t>
-      </w:r>
-    </w:p>
     <w:p>
       <w:pPr>
         <w:pStyle w:val="NormalWeb"/>
@@ -4274,9 +4330,43 @@
       <w:r>
         <w:rPr>
           <w:rFonts w:asciiTheme="majorHAnsi" w:hAnsiTheme="majorHAnsi" w:cstheme="majorHAnsi"/>
-        </w:rPr>
-        <w:t>Analyse du besoin : Après avoir discuté avec le client et compris ses besoins, vous comprenez que la nouvelle fonctionnalité nécessite des modifications dans les modules de l'interface utilisateur, les requêtes SQL pour récupérer les données, les modèles de données et les scripts de génération de rapports.</w:t>
-      </w:r>
+          <w:u w:val="single"/>
+        </w:rPr>
+        <w:t>Analyse du besoin</w:t>
+      </w:r>
+      <w:r>
+        <w:rPr>
+          <w:rFonts w:asciiTheme="majorHAnsi" w:hAnsiTheme="majorHAnsi" w:cstheme="majorHAnsi"/>
+        </w:rPr>
+        <w:t xml:space="preserve"> : Après avoir discuté avec le client et compris ses besoins, vous comprenez que la nouvelle fonctionnalité nécessite des modifications </w:t>
+      </w:r>
+      <w:r>
+        <w:rPr>
+          <w:rFonts w:asciiTheme="majorHAnsi" w:hAnsiTheme="majorHAnsi" w:cstheme="majorHAnsi"/>
+        </w:rPr>
+        <w:t>en créant une API</w:t>
+      </w:r>
+      <w:r>
+        <w:rPr>
+          <w:rFonts w:asciiTheme="majorHAnsi" w:hAnsiTheme="majorHAnsi" w:cstheme="majorHAnsi"/>
+        </w:rPr>
+        <w:t xml:space="preserve">, </w:t>
+      </w:r>
+      <w:r>
+        <w:rPr>
+          <w:rFonts w:asciiTheme="majorHAnsi" w:hAnsiTheme="majorHAnsi" w:cstheme="majorHAnsi"/>
+        </w:rPr>
+        <w:t>la transformation des données, et la sélection d’un modèle d’algorithme ainsi que son optimisation.</w:t>
+      </w:r>
+    </w:p>
+    <w:p>
+      <w:pPr>
+        <w:pStyle w:val="NormalWeb"/>
+        <w:ind w:left="1080"/>
+        <w:rPr>
+          <w:rFonts w:asciiTheme="majorHAnsi" w:hAnsiTheme="majorHAnsi" w:cstheme="majorHAnsi"/>
+        </w:rPr>
+      </w:pPr>
     </w:p>
     <w:p>
       <w:pPr>
@@ -4292,9 +4382,48 @@
       <w:r>
         <w:rPr>
           <w:rFonts w:asciiTheme="majorHAnsi" w:hAnsiTheme="majorHAnsi" w:cstheme="majorHAnsi"/>
-        </w:rPr>
-        <w:t>Identification des composants impactés : Vous identifiez les composants impactés par la nouvelle fonctionnalité, y compris l'interface utilisateur, les requêtes SQL, les modèles de données et les scripts de génération de rapports.</w:t>
-      </w:r>
+          <w:u w:val="single"/>
+        </w:rPr>
+        <w:t>Identification des composants impactés</w:t>
+      </w:r>
+      <w:r>
+        <w:rPr>
+          <w:rFonts w:asciiTheme="majorHAnsi" w:hAnsiTheme="majorHAnsi" w:cstheme="majorHAnsi"/>
+        </w:rPr>
+        <w:t xml:space="preserve"> : </w:t>
+      </w:r>
+      <w:r>
+        <w:rPr>
+          <w:rFonts w:asciiTheme="majorHAnsi" w:hAnsiTheme="majorHAnsi" w:cstheme="majorHAnsi"/>
+        </w:rPr>
+        <w:t>Modèle d’algorithme, API</w:t>
+      </w:r>
+      <w:r>
+        <w:rPr>
+          <w:rFonts w:asciiTheme="majorHAnsi" w:hAnsiTheme="majorHAnsi" w:cstheme="majorHAnsi"/>
+        </w:rPr>
+        <w:t>.</w:t>
+      </w:r>
+    </w:p>
+    <w:p>
+      <w:pPr>
+        <w:pStyle w:val="NormalWeb"/>
+        <w:ind w:left="1080"/>
+        <w:rPr>
+          <w:rFonts w:asciiTheme="majorHAnsi" w:hAnsiTheme="majorHAnsi" w:cstheme="majorHAnsi"/>
+        </w:rPr>
+      </w:pPr>
+    </w:p>
+    <w:p>
+      <w:pPr>
+        <w:pStyle w:val="NormalWeb"/>
+        <w:ind w:left="1080"/>
+        <w:rPr>
+          <w:rFonts w:asciiTheme="majorHAnsi" w:hAnsiTheme="majorHAnsi" w:cstheme="majorHAnsi"/>
+        </w:rPr>
+      </w:pPr>
+      <w:bookmarkStart w:id="5" w:name="_GoBack"/>
+      <w:bookmarkEnd w:id="5"/>
     </w:p>
     <w:p>
       <w:pPr>
@@ -4310,9 +4439,24 @@
       <w:r>
         <w:rPr>
           <w:rFonts w:asciiTheme="majorHAnsi" w:hAnsiTheme="majorHAnsi" w:cstheme="majorHAnsi"/>
-        </w:rPr>
-        <w:t>Estimation de la complexité de l'intégration : Vous estimez que l'intégration de la nouvelle fonctionnalité est assez complexe car elle nécessite des modifications dans plusieurs composants différents, et implique une analyse minutieuse de l'impact potentiel sur l'existant. Vous attribuez une note de 7 sur 10 pour la complexité.</w:t>
-      </w:r>
+          <w:u w:val="single"/>
+        </w:rPr>
+        <w:t>Estimation de la complexité de l'intégration</w:t>
+      </w:r>
+      <w:r>
+        <w:rPr>
+          <w:rFonts w:asciiTheme="majorHAnsi" w:hAnsiTheme="majorHAnsi" w:cstheme="majorHAnsi"/>
+        </w:rPr>
+        <w:t xml:space="preserve"> : Vous estimez que l'intégration de la nouvelle fonctionnalité est assez complexe car elle nécessite des modifications dans plusieurs composants différents, et implique une analyse minutieuse de l'impact potentiel sur l'existant. Vous attribuez une note de 7 sur 10 pour la complexité.</w:t>
+      </w:r>
+    </w:p>
+    <w:p>
+      <w:pPr>
+        <w:pStyle w:val="NormalWeb"/>
+        <w:rPr>
+          <w:rFonts w:asciiTheme="majorHAnsi" w:hAnsiTheme="majorHAnsi" w:cstheme="majorHAnsi"/>
+        </w:rPr>
+      </w:pPr>
     </w:p>
     <w:p>
       <w:pPr>
@@ -4328,9 +4472,36 @@
       <w:r>
         <w:rPr>
           <w:rFonts w:asciiTheme="majorHAnsi" w:hAnsiTheme="majorHAnsi" w:cstheme="majorHAnsi"/>
-        </w:rPr>
-        <w:t>Estimation du temps nécessaire : En utilisant les informations obtenues jusqu'à présent, vous estimez que l'intégration de la nouvelle fonctionnalité prendra environ 3 semaines de travail pour une équipe de deux développeurs.</w:t>
-      </w:r>
+          <w:u w:val="single"/>
+        </w:rPr>
+        <w:t>Estimation du temps nécessaire</w:t>
+      </w:r>
+      <w:r>
+        <w:rPr>
+          <w:rFonts w:asciiTheme="majorHAnsi" w:hAnsiTheme="majorHAnsi" w:cstheme="majorHAnsi"/>
+        </w:rPr>
+        <w:t xml:space="preserve"> : En utilisant les informations obtenues jusqu'à présent, vous estimez que l'intégration de la nouvelle fonctionnalité prendra environ </w:t>
+      </w:r>
+      <w:r>
+        <w:rPr>
+          <w:rFonts w:asciiTheme="majorHAnsi" w:hAnsiTheme="majorHAnsi" w:cstheme="majorHAnsi"/>
+        </w:rPr>
+        <w:t>1</w:t>
+      </w:r>
+      <w:r>
+        <w:rPr>
+          <w:rFonts w:asciiTheme="majorHAnsi" w:hAnsiTheme="majorHAnsi" w:cstheme="majorHAnsi"/>
+        </w:rPr>
+        <w:t xml:space="preserve"> semaine de travail pour une équipe de deux développeurs.</w:t>
+      </w:r>
+    </w:p>
+    <w:p>
+      <w:pPr>
+        <w:pStyle w:val="NormalWeb"/>
+        <w:rPr>
+          <w:rFonts w:asciiTheme="majorHAnsi" w:hAnsiTheme="majorHAnsi" w:cstheme="majorHAnsi"/>
+        </w:rPr>
+      </w:pPr>
     </w:p>
     <w:p>
       <w:pPr>
@@ -4346,8 +4517,15 @@
       <w:r>
         <w:rPr>
           <w:rFonts w:asciiTheme="majorHAnsi" w:hAnsiTheme="majorHAnsi" w:cstheme="majorHAnsi"/>
-        </w:rPr>
-        <w:t>Prévoir des marges de sécurité : Vous prévoyez une marge de sécurité de 20 % pour tenir compte des imprévus tels que les retards de livraison de composants tiers ou les difficultés imprévues de la réalisation de l'intégration.</w:t>
+          <w:u w:val="single"/>
+        </w:rPr>
+        <w:t>Prévoir des marges de sécurité</w:t>
+      </w:r>
+      <w:r>
+        <w:rPr>
+          <w:rFonts w:asciiTheme="majorHAnsi" w:hAnsiTheme="majorHAnsi" w:cstheme="majorHAnsi"/>
+        </w:rPr>
+        <w:t xml:space="preserve"> : Vous prévoyez une marge de sécurité de 20 % pour tenir compte des imprévus tels que les retards de livraison de composants tiers ou les difficultés imprévues de la réalisation de l'intégration.</w:t>
       </w:r>
     </w:p>
     <w:p>
@@ -4361,10 +4539,45 @@
         <w:rPr>
           <w:rFonts w:asciiTheme="majorHAnsi" w:hAnsiTheme="majorHAnsi" w:cstheme="majorHAnsi"/>
         </w:rPr>
-        <w:t>En fin de compte, votre estimation de charge pour cette évolution serait d'environ 3,6 semaines de travail pour une équipe de deux développeurs, soit 72 heures de travail en tout. Bien entendu, cette estimation est approximative et peut varier en fonction de nombreux facteurs, mais elle fournit une base solide pour la planification et la gestion des projets.</w:t>
-      </w:r>
-    </w:p>
-    <w:p/>
+        <w:t xml:space="preserve">En fin de compte, votre estimation de charge pour cette évolution serait d'environ </w:t>
+      </w:r>
+      <w:r>
+        <w:rPr>
+          <w:rFonts w:asciiTheme="majorHAnsi" w:hAnsiTheme="majorHAnsi" w:cstheme="majorHAnsi"/>
+        </w:rPr>
+        <w:t xml:space="preserve">1 </w:t>
+      </w:r>
+      <w:r>
+        <w:rPr>
+          <w:rFonts w:asciiTheme="majorHAnsi" w:hAnsiTheme="majorHAnsi" w:cstheme="majorHAnsi"/>
+        </w:rPr>
+        <w:t>semaines</w:t>
+      </w:r>
+      <w:r>
+        <w:rPr>
+          <w:rFonts w:asciiTheme="majorHAnsi" w:hAnsiTheme="majorHAnsi" w:cstheme="majorHAnsi"/>
+        </w:rPr>
+        <w:t xml:space="preserve"> 1/2</w:t>
+      </w:r>
+      <w:r>
+        <w:rPr>
+          <w:rFonts w:asciiTheme="majorHAnsi" w:hAnsiTheme="majorHAnsi" w:cstheme="majorHAnsi"/>
+        </w:rPr>
+        <w:t xml:space="preserve"> de travail pour une équipe de deux développeurs, soit </w:t>
+      </w:r>
+      <w:r>
+        <w:rPr>
+          <w:rFonts w:asciiTheme="majorHAnsi" w:hAnsiTheme="majorHAnsi" w:cstheme="majorHAnsi"/>
+        </w:rPr>
+        <w:t>41</w:t>
+      </w:r>
+      <w:r>
+        <w:rPr>
+          <w:rFonts w:asciiTheme="majorHAnsi" w:hAnsiTheme="majorHAnsi" w:cstheme="majorHAnsi"/>
+        </w:rPr>
+        <w:t xml:space="preserve"> heures de travail en tout. Bien entendu, cette estimation est approximative et peut varier en fonction de nombreux facteurs, mais elle fournit une base solide pour la planification et la gestion des projets.</w:t>
+      </w:r>
+    </w:p>
     <w:p/>
     <w:p>
       <w:pPr>
@@ -4488,7 +4701,7 @@
                 </wp:inline>
               </w:drawing>
             </mc:Choice>
-            <mc:Fallback xmlns:w16sdtdh="http://schemas.microsoft.com/office/word/2020/wordml/sdtdatahash" xmlns:w16="http://schemas.microsoft.com/office/word/2018/wordml" xmlns:w16cex="http://schemas.microsoft.com/office/word/2018/wordml/cex" xmlns:oel="http://schemas.microsoft.com/office/2019/extlst">
+            <mc:Fallback xmlns:oel="http://schemas.microsoft.com/office/2019/extlst" xmlns:w16cex="http://schemas.microsoft.com/office/word/2018/wordml/cex" xmlns:w16="http://schemas.microsoft.com/office/word/2018/wordml" xmlns:w16sdtdh="http://schemas.microsoft.com/office/word/2020/wordml/sdtdatahash">
               <w:pict>
                 <v:shapetype w14:anchorId="48B561C8" id="_x0000_t110" coordsize="21600,21600" o:spt="110" path="m10800,l,10800,10800,21600,21600,10800xe">
                   <v:stroke joinstyle="miter"/>
@@ -4579,113 +4792,89 @@
   <w:abstractNum w:abstractNumId="0" w15:restartNumberingAfterBreak="0">
     <w:nsid w:val="0F89325B"/>
     <w:multiLevelType w:val="multilevel"/>
-    <w:tmpl w:val="3072E5E2"/>
+    <w:tmpl w:val="AB7887B2"/>
     <w:lvl w:ilvl="0">
       <w:start w:val="1"/>
-      <w:numFmt w:val="decimal"/>
-      <w:lvlText w:val="%1."/>
+      <w:numFmt w:val="bullet"/>
+      <w:lvlText w:val=""/>
       <w:lvlJc w:val="left"/>
       <w:pPr>
-        <w:tabs>
-          <w:tab w:val="num" w:pos="720"/>
-        </w:tabs>
-        <w:ind w:left="720" w:hanging="360"/>
-      </w:pPr>
+        <w:ind w:left="1080" w:hanging="360"/>
+      </w:pPr>
+      <w:rPr>
+        <w:rFonts w:ascii="Symbol" w:hAnsi="Symbol" w:hint="default"/>
+      </w:rPr>
     </w:lvl>
-    <w:lvl w:ilvl="1" w:tentative="1">
+    <w:lvl w:ilvl="1">
+      <w:start w:val="1"/>
+      <w:numFmt w:val="lowerLetter"/>
+      <w:lvlText w:val="%2)"/>
+      <w:lvlJc w:val="left"/>
+      <w:pPr>
+        <w:ind w:left="1440" w:hanging="360"/>
+      </w:pPr>
+    </w:lvl>
+    <w:lvl w:ilvl="2">
+      <w:start w:val="1"/>
+      <w:numFmt w:val="lowerRoman"/>
+      <w:lvlText w:val="%3)"/>
+      <w:lvlJc w:val="left"/>
+      <w:pPr>
+        <w:ind w:left="1800" w:hanging="360"/>
+      </w:pPr>
+    </w:lvl>
+    <w:lvl w:ilvl="3">
       <w:start w:val="1"/>
       <w:numFmt w:val="decimal"/>
-      <w:lvlText w:val="%2."/>
+      <w:lvlText w:val="(%4)"/>
       <w:lvlJc w:val="left"/>
       <w:pPr>
-        <w:tabs>
-          <w:tab w:val="num" w:pos="1440"/>
-        </w:tabs>
-        <w:ind w:left="1440" w:hanging="360"/>
+        <w:ind w:left="2160" w:hanging="360"/>
       </w:pPr>
     </w:lvl>
-    <w:lvl w:ilvl="2" w:tentative="1">
+    <w:lvl w:ilvl="4">
       <w:start w:val="1"/>
-      <w:numFmt w:val="decimal"/>
-      <w:lvlText w:val="%3."/>
+      <w:numFmt w:val="lowerLetter"/>
+      <w:lvlText w:val="(%5)"/>
       <w:lvlJc w:val="left"/>
       <w:pPr>
-        <w:tabs>
-          <w:tab w:val="num" w:pos="2160"/>
-        </w:tabs>
-        <w:ind w:left="2160" w:hanging="360"/>
+        <w:ind w:left="2520" w:hanging="360"/>
       </w:pPr>
     </w:lvl>
-    <w:lvl w:ilvl="3" w:tentative="1">
+    <w:lvl w:ilvl="5">
       <w:start w:val="1"/>
-      <w:numFmt w:val="decimal"/>
-      <w:lvlText w:val="%4."/>
+      <w:numFmt w:val="lowerRoman"/>
+      <w:lvlText w:val="(%6)"/>
       <w:lvlJc w:val="left"/>
       <w:pPr>
-        <w:tabs>
-          <w:tab w:val="num" w:pos="2880"/>
-        </w:tabs>
         <w:ind w:left="2880" w:hanging="360"/>
       </w:pPr>
     </w:lvl>
-    <w:lvl w:ilvl="4" w:tentative="1">
-      <w:start w:val="1"/>
-      <w:numFmt w:val="decimal"/>
-      <w:lvlText w:val="%5."/>
-      <w:lvlJc w:val="left"/>
-      <w:pPr>
-        <w:tabs>
-          <w:tab w:val="num" w:pos="3600"/>
-        </w:tabs>
-        <w:ind w:left="3600" w:hanging="360"/>
-      </w:pPr>
-    </w:lvl>
-    <w:lvl w:ilvl="5" w:tentative="1">
-      <w:start w:val="1"/>
-      <w:numFmt w:val="decimal"/>
-      <w:lvlText w:val="%6."/>
-      <w:lvlJc w:val="left"/>
-      <w:pPr>
-        <w:tabs>
-          <w:tab w:val="num" w:pos="4320"/>
-        </w:tabs>
-        <w:ind w:left="4320" w:hanging="360"/>
-      </w:pPr>
-    </w:lvl>
-    <w:lvl w:ilvl="6" w:tentative="1">
+    <w:lvl w:ilvl="6">
       <w:start w:val="1"/>
       <w:numFmt w:val="decimal"/>
       <w:lvlText w:val="%7."/>
       <w:lvlJc w:val="left"/>
       <w:pPr>
-        <w:tabs>
-          <w:tab w:val="num" w:pos="5040"/>
-        </w:tabs>
-        <w:ind w:left="5040" w:hanging="360"/>
+        <w:ind w:left="3240" w:hanging="360"/>
       </w:pPr>
     </w:lvl>
-    <w:lvl w:ilvl="7" w:tentative="1">
+    <w:lvl w:ilvl="7">
       <w:start w:val="1"/>
-      <w:numFmt w:val="decimal"/>
+      <w:numFmt w:val="lowerLetter"/>
       <w:lvlText w:val="%8."/>
       <w:lvlJc w:val="left"/>
       <w:pPr>
-        <w:tabs>
-          <w:tab w:val="num" w:pos="5760"/>
-        </w:tabs>
-        <w:ind w:left="5760" w:hanging="360"/>
+        <w:ind w:left="3600" w:hanging="360"/>
       </w:pPr>
     </w:lvl>
-    <w:lvl w:ilvl="8" w:tentative="1">
+    <w:lvl w:ilvl="8">
       <w:start w:val="1"/>
-      <w:numFmt w:val="decimal"/>
+      <w:numFmt w:val="lowerRoman"/>
       <w:lvlText w:val="%9."/>
       <w:lvlJc w:val="left"/>
       <w:pPr>
-        <w:tabs>
-          <w:tab w:val="num" w:pos="6480"/>
-        </w:tabs>
-        <w:ind w:left="6480" w:hanging="360"/>
+        <w:ind w:left="3960" w:hanging="360"/>
       </w:pPr>
     </w:lvl>
   </w:abstractNum>
@@ -7649,15 +7838,6 @@
 </file>
 
 <file path=customXml/item2.xml><?xml version="1.0" encoding="utf-8"?>
-<?mso-contentType ?>
-<FormTemplates xmlns="http://schemas.microsoft.com/sharepoint/v3/contenttype/forms">
-  <Display>DocumentLibraryForm</Display>
-  <Edit>AssetEditForm</Edit>
-  <New>DocumentLibraryForm</New>
-</FormTemplates>
-</file>
-
-<file path=customXml/item3.xml><?xml version="1.0" encoding="utf-8"?>
 <p:properties xmlns:p="http://schemas.microsoft.com/office/2006/metadata/properties" xmlns:xsi="http://www.w3.org/2001/XMLSchema-instance" xmlns:pc="http://schemas.microsoft.com/office/infopath/2007/PartnerControls">
   <documentManagement>
     <AcquiredFrom xmlns="6d93d202-47fc-4405-873a-cab67cc5f1b2">Internal MS</AcquiredFrom>
@@ -7785,6 +7965,15 @@
 </p:properties>
 </file>
 
+<file path=customXml/item3.xml><?xml version="1.0" encoding="utf-8"?>
+<?mso-contentType ?>
+<FormTemplates xmlns="http://schemas.microsoft.com/sharepoint/v3/contenttype/forms">
+  <Display>DocumentLibraryForm</Display>
+  <Edit>AssetEditForm</Edit>
+  <New>DocumentLibraryForm</New>
+</FormTemplates>
+</file>
+
 <file path=customXml/item4.xml><?xml version="1.0" encoding="utf-8"?>
 <b:Sources xmlns:b="http://schemas.openxmlformats.org/officeDocument/2006/bibliography" xmlns="http://schemas.openxmlformats.org/officeDocument/2006/bibliography" SelectedStyle="\APASixthEditionOfficeOnline.xsl" StyleName="APA" Version="6"/>
 </file>
@@ -7809,14 +7998,6 @@
 </file>
 
 <file path=customXml/itemProps2.xml><?xml version="1.0" encoding="utf-8"?>
-<ds:datastoreItem xmlns:ds="http://schemas.openxmlformats.org/officeDocument/2006/customXml" ds:itemID="{ACC027B1-4BA3-4888-AAB4-DAC04C19B44D}">
-  <ds:schemaRefs>
-    <ds:schemaRef ds:uri="http://schemas.microsoft.com/sharepoint/v3/contenttype/forms"/>
-  </ds:schemaRefs>
-</ds:datastoreItem>
-</file>
-
-<file path=customXml/itemProps3.xml><?xml version="1.0" encoding="utf-8"?>
 <ds:datastoreItem xmlns:ds="http://schemas.openxmlformats.org/officeDocument/2006/customXml" ds:itemID="{AF2C2748-23F5-44E5-8D9D-BE217C6CFB06}">
   <ds:schemaRefs>
     <ds:schemaRef ds:uri="http://schemas.microsoft.com/office/2006/metadata/properties"/>
@@ -7827,8 +8008,16 @@
 </ds:datastoreItem>
 </file>
 
+<file path=customXml/itemProps3.xml><?xml version="1.0" encoding="utf-8"?>
+<ds:datastoreItem xmlns:ds="http://schemas.openxmlformats.org/officeDocument/2006/customXml" ds:itemID="{ACC027B1-4BA3-4888-AAB4-DAC04C19B44D}">
+  <ds:schemaRefs>
+    <ds:schemaRef ds:uri="http://schemas.microsoft.com/sharepoint/v3/contenttype/forms"/>
+  </ds:schemaRefs>
+</ds:datastoreItem>
+</file>
+
 <file path=customXml/itemProps4.xml><?xml version="1.0" encoding="utf-8"?>
-<ds:datastoreItem xmlns:ds="http://schemas.openxmlformats.org/officeDocument/2006/customXml" ds:itemID="{839A8F83-CFD7-4189-92B0-C5A04ABFE12A}">
+<ds:datastoreItem xmlns:ds="http://schemas.openxmlformats.org/officeDocument/2006/customXml" ds:itemID="{2F0D9919-CD1E-4679-BF19-16576C8226B8}">
   <ds:schemaRefs>
     <ds:schemaRef ds:uri="http://schemas.openxmlformats.org/officeDocument/2006/bibliography"/>
   </ds:schemaRefs>

</xml_diff>